<commit_message>
aggiunta prima parte del secondo assgnmt
</commit_message>
<xml_diff>
--- a/secondo_assignment.docx
+++ b/secondo_assignment.docx
@@ -218,64 +218,112 @@
                 <w:lang w:val="nl-NL"/>
               </w:rPr>
             </w:pPr>
+            <w:proofErr w:type="gramStart"/>
             <w:r>
               <w:rPr>
                 <w:rFonts w:ascii="Arial" w:hAnsi="Arial" w:cs="Arial"/>
                 <w:color w:val="000000"/>
                 <w:lang w:val="nl-NL"/>
               </w:rPr>
-              <w:t>in[BB] = f(out(BB))</w:t>
-            </w:r>
-          </w:p>
-          <w:p>
-            <w:pPr>
-              <w:jc w:val="center"/>
-              <w:rPr>
-                <w:lang w:val="nl-NL"/>
-              </w:rPr>
-            </w:pPr>
+              <w:t>in[</w:t>
+            </w:r>
+            <w:proofErr w:type="gramEnd"/>
             <w:r>
               <w:rPr>
                 <w:rFonts w:ascii="Arial" w:hAnsi="Arial" w:cs="Arial"/>
                 <w:color w:val="000000"/>
                 <w:lang w:val="nl-NL"/>
               </w:rPr>
-              <w:t xml:space="preserve">out[BB] = </w:t>
-            </w:r>
-            <w:r>
-              <w:sym w:font="Symbol" w:char="F0D9"/>
-            </w:r>
-            <w:r>
-              <w:rPr>
-                <w:lang w:val="nl-NL"/>
-              </w:rPr>
-              <w:t xml:space="preserve"> </w:t>
-            </w:r>
+              <w:t>BB] = f(</w:t>
+            </w:r>
+            <w:proofErr w:type="gramStart"/>
             <w:r>
               <w:rPr>
                 <w:rFonts w:ascii="Arial" w:hAnsi="Arial" w:cs="Arial"/>
                 <w:color w:val="000000"/>
                 <w:lang w:val="nl-NL"/>
               </w:rPr>
-              <w:t>in(</w:t>
-            </w:r>
-            <w:proofErr w:type="spellStart"/>
+              <w:t>out(</w:t>
+            </w:r>
+            <w:proofErr w:type="gramEnd"/>
             <w:r>
               <w:rPr>
                 <w:rFonts w:ascii="Arial" w:hAnsi="Arial" w:cs="Arial"/>
                 <w:color w:val="000000"/>
                 <w:lang w:val="nl-NL"/>
               </w:rPr>
-              <w:t>succ</w:t>
-            </w:r>
-            <w:proofErr w:type="spellEnd"/>
+              <w:t>BB))</w:t>
+            </w:r>
+          </w:p>
+          <w:p>
+            <w:pPr>
+              <w:jc w:val="center"/>
+              <w:rPr>
+                <w:lang w:val="nl-NL"/>
+              </w:rPr>
+            </w:pPr>
+            <w:proofErr w:type="gramStart"/>
             <w:r>
               <w:rPr>
                 <w:rFonts w:ascii="Arial" w:hAnsi="Arial" w:cs="Arial"/>
                 <w:color w:val="000000"/>
                 <w:lang w:val="nl-NL"/>
               </w:rPr>
-              <w:t>[BB])</w:t>
+              <w:t>out[</w:t>
+            </w:r>
+            <w:proofErr w:type="gramEnd"/>
+            <w:r>
+              <w:rPr>
+                <w:rFonts w:ascii="Arial" w:hAnsi="Arial" w:cs="Arial"/>
+                <w:color w:val="000000"/>
+                <w:lang w:val="nl-NL"/>
+              </w:rPr>
+              <w:t xml:space="preserve">BB] = </w:t>
+            </w:r>
+            <w:r>
+              <w:sym w:font="Symbol" w:char="F0D9"/>
+            </w:r>
+            <w:r>
+              <w:rPr>
+                <w:lang w:val="nl-NL"/>
+              </w:rPr>
+              <w:t xml:space="preserve"> </w:t>
+            </w:r>
+            <w:r>
+              <w:rPr>
+                <w:rFonts w:ascii="Arial" w:hAnsi="Arial" w:cs="Arial"/>
+                <w:color w:val="000000"/>
+                <w:lang w:val="nl-NL"/>
+              </w:rPr>
+              <w:t>in(</w:t>
+            </w:r>
+            <w:proofErr w:type="spellStart"/>
+            <w:proofErr w:type="gramStart"/>
+            <w:r>
+              <w:rPr>
+                <w:rFonts w:ascii="Arial" w:hAnsi="Arial" w:cs="Arial"/>
+                <w:color w:val="000000"/>
+                <w:lang w:val="nl-NL"/>
+              </w:rPr>
+              <w:t>succ</w:t>
+            </w:r>
+            <w:proofErr w:type="spellEnd"/>
+            <w:r>
+              <w:rPr>
+                <w:rFonts w:ascii="Arial" w:hAnsi="Arial" w:cs="Arial"/>
+                <w:color w:val="000000"/>
+                <w:lang w:val="nl-NL"/>
+              </w:rPr>
+              <w:t>[</w:t>
+            </w:r>
+            <w:proofErr w:type="gramEnd"/>
+            <w:r>
+              <w:rPr>
+                <w:rFonts w:ascii="Arial" w:hAnsi="Arial" w:cs="Arial"/>
+                <w:color w:val="000000"/>
+                <w:lang w:val="nl-NL"/>
+              </w:rPr>
+              <w:t>BB])</w:t>
             </w:r>
           </w:p>
         </w:tc>
@@ -308,13 +356,23 @@
                 <w:lang w:val="nl-NL"/>
               </w:rPr>
             </w:pPr>
+            <w:proofErr w:type="gramStart"/>
             <w:r>
               <w:rPr>
                 <w:rFonts w:ascii="Arial" w:hAnsi="Arial" w:cs="Arial"/>
                 <w:color w:val="000000"/>
                 <w:lang w:val="nl-NL"/>
               </w:rPr>
-              <w:t xml:space="preserve">f(x) = </w:t>
+              <w:t>f</w:t>
+            </w:r>
+            <w:proofErr w:type="gramEnd"/>
+            <w:r>
+              <w:rPr>
+                <w:rFonts w:ascii="Arial" w:hAnsi="Arial" w:cs="Arial"/>
+                <w:color w:val="000000"/>
+                <w:lang w:val="nl-NL"/>
+              </w:rPr>
+              <w:t xml:space="preserve">(x) = </w:t>
             </w:r>
             <w:proofErr w:type="spellStart"/>
             <w:r>
@@ -439,12 +497,21 @@
             <w:pPr>
               <w:jc w:val="center"/>
             </w:pPr>
+            <w:proofErr w:type="gramStart"/>
             <w:r>
               <w:rPr>
                 <w:rFonts w:ascii="Arial" w:hAnsi="Arial" w:cs="Arial"/>
                 <w:color w:val="000000"/>
               </w:rPr>
-              <w:t xml:space="preserve">Out[Exit] = </w:t>
+              <w:t>Out[</w:t>
+            </w:r>
+            <w:proofErr w:type="gramEnd"/>
+            <w:r>
+              <w:rPr>
+                <w:rFonts w:ascii="Arial" w:hAnsi="Arial" w:cs="Arial"/>
+                <w:color w:val="000000"/>
+              </w:rPr>
+              <w:t xml:space="preserve">Exit] = </w:t>
             </w:r>
             <w:r>
               <w:rPr>
@@ -495,12 +562,21 @@
             <w:pPr>
               <w:jc w:val="center"/>
             </w:pPr>
+            <w:proofErr w:type="gramStart"/>
             <w:r>
               <w:rPr>
                 <w:rFonts w:ascii="Arial" w:hAnsi="Arial" w:cs="Arial"/>
                 <w:color w:val="000000"/>
               </w:rPr>
-              <w:t xml:space="preserve">Out[BB] = </w:t>
+              <w:t>Out[</w:t>
+            </w:r>
+            <w:proofErr w:type="gramEnd"/>
+            <w:r>
+              <w:rPr>
+                <w:rFonts w:ascii="Arial" w:hAnsi="Arial" w:cs="Arial"/>
+                <w:color w:val="000000"/>
+              </w:rPr>
+              <w:t xml:space="preserve">BB] = </w:t>
             </w:r>
             <w:proofErr w:type="spellStart"/>
             <w:r>
@@ -525,12 +601,799 @@
     <w:p/>
     <w:p>
       <w:r>
-        <w:t>Per quanto riguarda le iterazioni, si propone la seguente tabella:</w:t>
+        <w:t>Per quanto riguarda le iterazioni, si propone la seguente tabella</w:t>
+      </w:r>
+      <w:r>
+        <w:t>, con una sola iterazione causa la mancanza di cicli nel CFG proposto dall’esercizio</w:t>
+      </w:r>
+      <w:r>
+        <w:t>:</w:t>
       </w:r>
       <w:r>
         <w:br/>
       </w:r>
     </w:p>
+    <w:tbl>
+      <w:tblPr>
+        <w:tblStyle w:val="Grigliatabella"/>
+        <w:tblW w:w="0" w:type="auto"/>
+        <w:tblLook w:val="04A0" w:firstRow="1" w:lastRow="0" w:firstColumn="1" w:lastColumn="0" w:noHBand="0" w:noVBand="1"/>
+      </w:tblPr>
+      <w:tblGrid>
+        <w:gridCol w:w="3209"/>
+        <w:gridCol w:w="3590"/>
+        <w:gridCol w:w="2829"/>
+      </w:tblGrid>
+      <w:tr>
+        <w:tc>
+          <w:tcPr>
+            <w:tcW w:w="3209" w:type="dxa"/>
+            <w:shd w:val="clear" w:color="auto" w:fill="2F5496" w:themeFill="accent1" w:themeFillShade="BF"/>
+          </w:tcPr>
+          <w:p>
+            <w:pPr>
+              <w:jc w:val="center"/>
+            </w:pPr>
+          </w:p>
+        </w:tc>
+        <w:tc>
+          <w:tcPr>
+            <w:tcW w:w="6419" w:type="dxa"/>
+            <w:gridSpan w:val="2"/>
+            <w:shd w:val="clear" w:color="auto" w:fill="2F5496" w:themeFill="accent1" w:themeFillShade="BF"/>
+          </w:tcPr>
+          <w:p>
+            <w:pPr>
+              <w:jc w:val="center"/>
+              <w:rPr>
+                <w:b/>
+                <w:bCs/>
+              </w:rPr>
+            </w:pPr>
+            <w:r>
+              <w:rPr>
+                <w:b/>
+                <w:bCs/>
+              </w:rPr>
+              <w:t>ITERAZIONE 1</w:t>
+            </w:r>
+          </w:p>
+        </w:tc>
+      </w:tr>
+      <w:tr>
+        <w:tc>
+          <w:tcPr>
+            <w:tcW w:w="3209" w:type="dxa"/>
+            <w:shd w:val="clear" w:color="auto" w:fill="8EAADB" w:themeFill="accent1" w:themeFillTint="99"/>
+          </w:tcPr>
+          <w:p>
+            <w:pPr>
+              <w:jc w:val="center"/>
+            </w:pPr>
+          </w:p>
+        </w:tc>
+        <w:tc>
+          <w:tcPr>
+            <w:tcW w:w="3590" w:type="dxa"/>
+            <w:shd w:val="clear" w:color="auto" w:fill="8EAADB" w:themeFill="accent1" w:themeFillTint="99"/>
+          </w:tcPr>
+          <w:p>
+            <w:pPr>
+              <w:jc w:val="center"/>
+              <w:rPr>
+                <w:b/>
+                <w:bCs/>
+              </w:rPr>
+            </w:pPr>
+            <w:r>
+              <w:rPr>
+                <w:b/>
+                <w:bCs/>
+              </w:rPr>
+              <w:t>IN</w:t>
+            </w:r>
+          </w:p>
+        </w:tc>
+        <w:tc>
+          <w:tcPr>
+            <w:tcW w:w="2829" w:type="dxa"/>
+            <w:shd w:val="clear" w:color="auto" w:fill="8EAADB" w:themeFill="accent1" w:themeFillTint="99"/>
+          </w:tcPr>
+          <w:p>
+            <w:pPr>
+              <w:jc w:val="center"/>
+              <w:rPr>
+                <w:b/>
+                <w:bCs/>
+              </w:rPr>
+            </w:pPr>
+            <w:r>
+              <w:rPr>
+                <w:b/>
+                <w:bCs/>
+              </w:rPr>
+              <w:t>OUT</w:t>
+            </w:r>
+          </w:p>
+        </w:tc>
+      </w:tr>
+      <w:tr>
+        <w:tc>
+          <w:tcPr>
+            <w:tcW w:w="3209" w:type="dxa"/>
+            <w:shd w:val="clear" w:color="auto" w:fill="8EAADB" w:themeFill="accent1" w:themeFillTint="99"/>
+          </w:tcPr>
+          <w:p>
+            <w:pPr>
+              <w:jc w:val="center"/>
+              <w:rPr>
+                <w:b/>
+                <w:bCs/>
+              </w:rPr>
+            </w:pPr>
+            <w:r>
+              <w:rPr>
+                <w:b/>
+                <w:bCs/>
+              </w:rPr>
+              <w:t>BB</w:t>
+            </w:r>
+            <w:r>
+              <w:rPr>
+                <w:b/>
+                <w:bCs/>
+              </w:rPr>
+              <w:t>8 (exit)</w:t>
+            </w:r>
+          </w:p>
+        </w:tc>
+        <w:tc>
+          <w:tcPr>
+            <w:tcW w:w="3590" w:type="dxa"/>
+            <w:shd w:val="clear" w:color="auto" w:fill="8EAADB" w:themeFill="accent1" w:themeFillTint="99"/>
+          </w:tcPr>
+          <w:p>
+            <w:pPr>
+              <w:jc w:val="center"/>
+            </w:pPr>
+            <w:r>
+              <w:rPr>
+                <w:rFonts w:ascii="Arial" w:hAnsi="Arial" w:cs="Arial"/>
+                <w:color w:val="000000"/>
+              </w:rPr>
+              <w:sym w:font="Symbol" w:char="F0C6"/>
+            </w:r>
+          </w:p>
+        </w:tc>
+        <w:tc>
+          <w:tcPr>
+            <w:tcW w:w="2829" w:type="dxa"/>
+            <w:shd w:val="clear" w:color="auto" w:fill="8EAADB" w:themeFill="accent1" w:themeFillTint="99"/>
+          </w:tcPr>
+          <w:p>
+            <w:pPr>
+              <w:jc w:val="center"/>
+            </w:pPr>
+            <w:r>
+              <w:rPr>
+                <w:rFonts w:ascii="Arial" w:hAnsi="Arial" w:cs="Arial"/>
+                <w:color w:val="000000"/>
+              </w:rPr>
+              <w:sym w:font="Symbol" w:char="F0C6"/>
+            </w:r>
+          </w:p>
+        </w:tc>
+      </w:tr>
+      <w:tr>
+        <w:tc>
+          <w:tcPr>
+            <w:tcW w:w="3209" w:type="dxa"/>
+            <w:shd w:val="clear" w:color="auto" w:fill="8EAADB" w:themeFill="accent1" w:themeFillTint="99"/>
+          </w:tcPr>
+          <w:p>
+            <w:pPr>
+              <w:jc w:val="center"/>
+              <w:rPr>
+                <w:b/>
+                <w:bCs/>
+              </w:rPr>
+            </w:pPr>
+            <w:r>
+              <w:rPr>
+                <w:b/>
+                <w:bCs/>
+              </w:rPr>
+              <w:t>BB</w:t>
+            </w:r>
+            <w:r>
+              <w:rPr>
+                <w:b/>
+                <w:bCs/>
+              </w:rPr>
+              <w:t>7</w:t>
+            </w:r>
+          </w:p>
+        </w:tc>
+        <w:tc>
+          <w:tcPr>
+            <w:tcW w:w="3590" w:type="dxa"/>
+            <w:shd w:val="clear" w:color="auto" w:fill="8EAADB" w:themeFill="accent1" w:themeFillTint="99"/>
+          </w:tcPr>
+          <w:p>
+            <w:pPr>
+              <w:jc w:val="center"/>
+            </w:pPr>
+            <w:r>
+              <w:t xml:space="preserve">{a - b} </w:t>
+            </w:r>
+            <w:r>
+              <w:rPr>
+                <w:rFonts w:ascii="Cambria Math" w:hAnsi="Cambria Math" w:cs="Cambria Math"/>
+              </w:rPr>
+              <w:t>∪</w:t>
+            </w:r>
+            <w:r>
+              <w:t xml:space="preserve"> (</w:t>
+            </w:r>
+            <w:r>
+              <w:rPr>
+                <w:rFonts w:ascii="Cambria Math" w:hAnsi="Cambria Math" w:cs="Cambria Math"/>
+              </w:rPr>
+              <w:t>∅</w:t>
+            </w:r>
+            <w:r>
+              <w:t xml:space="preserve"> - {x}) = {a - b}</w:t>
+            </w:r>
+          </w:p>
+        </w:tc>
+        <w:tc>
+          <w:tcPr>
+            <w:tcW w:w="2829" w:type="dxa"/>
+            <w:shd w:val="clear" w:color="auto" w:fill="8EAADB" w:themeFill="accent1" w:themeFillTint="99"/>
+          </w:tcPr>
+          <w:p>
+            <w:pPr>
+              <w:jc w:val="center"/>
+            </w:pPr>
+            <w:r>
+              <w:rPr>
+                <w:rFonts w:ascii="Arial" w:hAnsi="Arial" w:cs="Arial"/>
+                <w:color w:val="000000"/>
+              </w:rPr>
+              <w:sym w:font="Symbol" w:char="F0C6"/>
+            </w:r>
+          </w:p>
+        </w:tc>
+      </w:tr>
+      <w:tr>
+        <w:tc>
+          <w:tcPr>
+            <w:tcW w:w="3209" w:type="dxa"/>
+            <w:shd w:val="clear" w:color="auto" w:fill="8EAADB" w:themeFill="accent1" w:themeFillTint="99"/>
+          </w:tcPr>
+          <w:p>
+            <w:pPr>
+              <w:jc w:val="center"/>
+              <w:rPr>
+                <w:b/>
+                <w:bCs/>
+              </w:rPr>
+            </w:pPr>
+            <w:r>
+              <w:rPr>
+                <w:b/>
+                <w:bCs/>
+              </w:rPr>
+              <w:t>BB</w:t>
+            </w:r>
+            <w:r>
+              <w:rPr>
+                <w:b/>
+                <w:bCs/>
+              </w:rPr>
+              <w:t>6</w:t>
+            </w:r>
+          </w:p>
+        </w:tc>
+        <w:tc>
+          <w:tcPr>
+            <w:tcW w:w="3590" w:type="dxa"/>
+            <w:shd w:val="clear" w:color="auto" w:fill="8EAADB" w:themeFill="accent1" w:themeFillTint="99"/>
+          </w:tcPr>
+          <w:p>
+            <w:pPr>
+              <w:jc w:val="center"/>
+            </w:pPr>
+            <w:r>
+              <w:rPr>
+                <w:rFonts w:ascii="Cambria Math" w:hAnsi="Cambria Math" w:cs="Cambria Math"/>
+              </w:rPr>
+              <w:t>∅</w:t>
+            </w:r>
+            <w:r>
+              <w:t xml:space="preserve"> </w:t>
+            </w:r>
+            <w:r>
+              <w:rPr>
+                <w:rFonts w:ascii="Cambria Math" w:hAnsi="Cambria Math" w:cs="Cambria Math"/>
+              </w:rPr>
+              <w:t>∪</w:t>
+            </w:r>
+            <w:r>
+              <w:t xml:space="preserve"> ({a - b} - {a}) = </w:t>
+            </w:r>
+            <w:r>
+              <w:rPr>
+                <w:rFonts w:ascii="Cambria Math" w:hAnsi="Cambria Math" w:cs="Cambria Math"/>
+              </w:rPr>
+              <w:t>∅</w:t>
+            </w:r>
+          </w:p>
+        </w:tc>
+        <w:tc>
+          <w:tcPr>
+            <w:tcW w:w="2829" w:type="dxa"/>
+            <w:shd w:val="clear" w:color="auto" w:fill="8EAADB" w:themeFill="accent1" w:themeFillTint="99"/>
+          </w:tcPr>
+          <w:p>
+            <w:pPr>
+              <w:jc w:val="center"/>
+            </w:pPr>
+            <w:r>
+              <w:t xml:space="preserve">= </w:t>
+            </w:r>
+            <w:proofErr w:type="gramStart"/>
+            <w:r>
+              <w:t>in[</w:t>
+            </w:r>
+            <w:proofErr w:type="gramEnd"/>
+            <w:r>
+              <w:t>BB7] = {a - b}</w:t>
+            </w:r>
+          </w:p>
+        </w:tc>
+      </w:tr>
+      <w:tr>
+        <w:tc>
+          <w:tcPr>
+            <w:tcW w:w="3209" w:type="dxa"/>
+            <w:shd w:val="clear" w:color="auto" w:fill="8EAADB" w:themeFill="accent1" w:themeFillTint="99"/>
+          </w:tcPr>
+          <w:p>
+            <w:pPr>
+              <w:jc w:val="center"/>
+              <w:rPr>
+                <w:b/>
+                <w:bCs/>
+              </w:rPr>
+            </w:pPr>
+            <w:r>
+              <w:rPr>
+                <w:b/>
+                <w:bCs/>
+              </w:rPr>
+              <w:t>BB</w:t>
+            </w:r>
+            <w:r>
+              <w:rPr>
+                <w:b/>
+                <w:bCs/>
+              </w:rPr>
+              <w:t>5</w:t>
+            </w:r>
+          </w:p>
+        </w:tc>
+        <w:tc>
+          <w:tcPr>
+            <w:tcW w:w="3590" w:type="dxa"/>
+            <w:shd w:val="clear" w:color="auto" w:fill="8EAADB" w:themeFill="accent1" w:themeFillTint="99"/>
+          </w:tcPr>
+          <w:p>
+            <w:pPr>
+              <w:jc w:val="center"/>
+            </w:pPr>
+            <w:r>
+              <w:t xml:space="preserve">{b - a} </w:t>
+            </w:r>
+            <w:r>
+              <w:rPr>
+                <w:rFonts w:ascii="Cambria Math" w:hAnsi="Cambria Math" w:cs="Cambria Math"/>
+              </w:rPr>
+              <w:t>∪</w:t>
+            </w:r>
+            <w:r>
+              <w:t xml:space="preserve"> (</w:t>
+            </w:r>
+            <w:r>
+              <w:rPr>
+                <w:rFonts w:ascii="Cambria Math" w:hAnsi="Cambria Math" w:cs="Cambria Math"/>
+              </w:rPr>
+              <w:t>∅</w:t>
+            </w:r>
+            <w:r>
+              <w:t xml:space="preserve"> - {y}) = {b - a}</w:t>
+            </w:r>
+          </w:p>
+        </w:tc>
+        <w:tc>
+          <w:tcPr>
+            <w:tcW w:w="2829" w:type="dxa"/>
+            <w:shd w:val="clear" w:color="auto" w:fill="8EAADB" w:themeFill="accent1" w:themeFillTint="99"/>
+          </w:tcPr>
+          <w:p>
+            <w:pPr>
+              <w:jc w:val="center"/>
+            </w:pPr>
+            <w:r>
+              <w:t xml:space="preserve">= </w:t>
+            </w:r>
+            <w:proofErr w:type="gramStart"/>
+            <w:r>
+              <w:t>in[</w:t>
+            </w:r>
+            <w:proofErr w:type="gramEnd"/>
+            <w:r>
+              <w:t xml:space="preserve">BB6] = </w:t>
+            </w:r>
+            <w:r>
+              <w:rPr>
+                <w:rFonts w:ascii="Cambria Math" w:hAnsi="Cambria Math" w:cs="Cambria Math"/>
+              </w:rPr>
+              <w:t>∅</w:t>
+            </w:r>
+          </w:p>
+        </w:tc>
+      </w:tr>
+      <w:tr>
+        <w:tc>
+          <w:tcPr>
+            <w:tcW w:w="3209" w:type="dxa"/>
+            <w:shd w:val="clear" w:color="auto" w:fill="8EAADB" w:themeFill="accent1" w:themeFillTint="99"/>
+          </w:tcPr>
+          <w:p>
+            <w:pPr>
+              <w:jc w:val="center"/>
+              <w:rPr>
+                <w:b/>
+                <w:bCs/>
+              </w:rPr>
+            </w:pPr>
+            <w:r>
+              <w:rPr>
+                <w:b/>
+                <w:bCs/>
+              </w:rPr>
+              <w:t>BB</w:t>
+            </w:r>
+            <w:r>
+              <w:rPr>
+                <w:b/>
+                <w:bCs/>
+              </w:rPr>
+              <w:t>4</w:t>
+            </w:r>
+          </w:p>
+        </w:tc>
+        <w:tc>
+          <w:tcPr>
+            <w:tcW w:w="3590" w:type="dxa"/>
+            <w:shd w:val="clear" w:color="auto" w:fill="8EAADB" w:themeFill="accent1" w:themeFillTint="99"/>
+          </w:tcPr>
+          <w:p>
+            <w:pPr>
+              <w:jc w:val="center"/>
+            </w:pPr>
+            <w:r>
+              <w:t xml:space="preserve">{a - b} </w:t>
+            </w:r>
+            <w:r>
+              <w:rPr>
+                <w:rFonts w:ascii="Cambria Math" w:hAnsi="Cambria Math" w:cs="Cambria Math"/>
+              </w:rPr>
+              <w:t>∪</w:t>
+            </w:r>
+            <w:r>
+              <w:t xml:space="preserve"> ({a - b} - {x}) = {a - b}</w:t>
+            </w:r>
+          </w:p>
+        </w:tc>
+        <w:tc>
+          <w:tcPr>
+            <w:tcW w:w="2829" w:type="dxa"/>
+            <w:shd w:val="clear" w:color="auto" w:fill="8EAADB" w:themeFill="accent1" w:themeFillTint="99"/>
+          </w:tcPr>
+          <w:p>
+            <w:pPr>
+              <w:jc w:val="center"/>
+            </w:pPr>
+            <w:r>
+              <w:t xml:space="preserve">= </w:t>
+            </w:r>
+            <w:proofErr w:type="gramStart"/>
+            <w:r>
+              <w:t>in[</w:t>
+            </w:r>
+            <w:proofErr w:type="gramEnd"/>
+            <w:r>
+              <w:t>BB7] = {a - b}</w:t>
+            </w:r>
+          </w:p>
+        </w:tc>
+      </w:tr>
+      <w:tr>
+        <w:tc>
+          <w:tcPr>
+            <w:tcW w:w="3209" w:type="dxa"/>
+            <w:shd w:val="clear" w:color="auto" w:fill="8EAADB" w:themeFill="accent1" w:themeFillTint="99"/>
+          </w:tcPr>
+          <w:p>
+            <w:pPr>
+              <w:jc w:val="center"/>
+              <w:rPr>
+                <w:b/>
+                <w:bCs/>
+              </w:rPr>
+            </w:pPr>
+            <w:r>
+              <w:rPr>
+                <w:b/>
+                <w:bCs/>
+              </w:rPr>
+              <w:t>BB</w:t>
+            </w:r>
+            <w:r>
+              <w:rPr>
+                <w:b/>
+                <w:bCs/>
+              </w:rPr>
+              <w:t>3</w:t>
+            </w:r>
+          </w:p>
+        </w:tc>
+        <w:tc>
+          <w:tcPr>
+            <w:tcW w:w="3590" w:type="dxa"/>
+            <w:shd w:val="clear" w:color="auto" w:fill="8EAADB" w:themeFill="accent1" w:themeFillTint="99"/>
+          </w:tcPr>
+          <w:p>
+            <w:pPr>
+              <w:jc w:val="center"/>
+            </w:pPr>
+            <w:r>
+              <w:t xml:space="preserve">{b - a} </w:t>
+            </w:r>
+            <w:r>
+              <w:rPr>
+                <w:rFonts w:ascii="Cambria Math" w:hAnsi="Cambria Math" w:cs="Cambria Math"/>
+              </w:rPr>
+              <w:t>∪</w:t>
+            </w:r>
+            <w:r>
+              <w:t xml:space="preserve"> ({a - b} - {x}) = {a - b, b - a}</w:t>
+            </w:r>
+          </w:p>
+        </w:tc>
+        <w:tc>
+          <w:tcPr>
+            <w:tcW w:w="2829" w:type="dxa"/>
+            <w:shd w:val="clear" w:color="auto" w:fill="8EAADB" w:themeFill="accent1" w:themeFillTint="99"/>
+          </w:tcPr>
+          <w:p>
+            <w:pPr>
+              <w:jc w:val="center"/>
+            </w:pPr>
+            <w:r>
+              <w:t xml:space="preserve">= </w:t>
+            </w:r>
+            <w:proofErr w:type="gramStart"/>
+            <w:r>
+              <w:t>in[</w:t>
+            </w:r>
+            <w:proofErr w:type="gramEnd"/>
+            <w:r>
+              <w:t>BB4] = {a - b}</w:t>
+            </w:r>
+          </w:p>
+        </w:tc>
+      </w:tr>
+      <w:tr>
+        <w:tc>
+          <w:tcPr>
+            <w:tcW w:w="3209" w:type="dxa"/>
+            <w:shd w:val="clear" w:color="auto" w:fill="8EAADB" w:themeFill="accent1" w:themeFillTint="99"/>
+          </w:tcPr>
+          <w:p>
+            <w:pPr>
+              <w:jc w:val="center"/>
+              <w:rPr>
+                <w:b/>
+                <w:bCs/>
+              </w:rPr>
+            </w:pPr>
+            <w:r>
+              <w:rPr>
+                <w:b/>
+                <w:bCs/>
+              </w:rPr>
+              <w:t>BB</w:t>
+            </w:r>
+            <w:r>
+              <w:rPr>
+                <w:b/>
+                <w:bCs/>
+              </w:rPr>
+              <w:t>2</w:t>
+            </w:r>
+          </w:p>
+        </w:tc>
+        <w:tc>
+          <w:tcPr>
+            <w:tcW w:w="3590" w:type="dxa"/>
+            <w:shd w:val="clear" w:color="auto" w:fill="8EAADB" w:themeFill="accent1" w:themeFillTint="99"/>
+          </w:tcPr>
+          <w:p>
+            <w:pPr>
+              <w:jc w:val="center"/>
+            </w:pPr>
+            <w:r>
+              <w:rPr>
+                <w:rFonts w:ascii="Cambria Math" w:hAnsi="Cambria Math" w:cs="Cambria Math"/>
+              </w:rPr>
+              <w:t>∅</w:t>
+            </w:r>
+            <w:r>
+              <w:t xml:space="preserve"> </w:t>
+            </w:r>
+            <w:r>
+              <w:rPr>
+                <w:rFonts w:ascii="Cambria Math" w:hAnsi="Cambria Math" w:cs="Cambria Math"/>
+              </w:rPr>
+              <w:t>∪</w:t>
+            </w:r>
+            <w:r>
+              <w:t xml:space="preserve"> ({b - a} - </w:t>
+            </w:r>
+            <w:r>
+              <w:rPr>
+                <w:rFonts w:ascii="Cambria Math" w:hAnsi="Cambria Math" w:cs="Cambria Math"/>
+              </w:rPr>
+              <w:t>∅</w:t>
+            </w:r>
+            <w:r>
+              <w:t>) = {b - a}</w:t>
+            </w:r>
+          </w:p>
+        </w:tc>
+        <w:tc>
+          <w:tcPr>
+            <w:tcW w:w="2829" w:type="dxa"/>
+            <w:shd w:val="clear" w:color="auto" w:fill="8EAADB" w:themeFill="accent1" w:themeFillTint="99"/>
+          </w:tcPr>
+          <w:p>
+            <w:pPr>
+              <w:jc w:val="center"/>
+            </w:pPr>
+            <w:proofErr w:type="gramStart"/>
+            <w:r>
+              <w:t>in[</w:t>
+            </w:r>
+            <w:proofErr w:type="gramEnd"/>
+            <w:r>
+              <w:t xml:space="preserve">BB3] ∩ </w:t>
+            </w:r>
+            <w:proofErr w:type="gramStart"/>
+            <w:r>
+              <w:t>in[</w:t>
+            </w:r>
+            <w:proofErr w:type="gramEnd"/>
+            <w:r>
+              <w:t xml:space="preserve">BB5] = {a - b, b - a} ∩ {b - a} = {b </w:t>
+            </w:r>
+            <w:r>
+              <w:t>–</w:t>
+            </w:r>
+            <w:r>
+              <w:t xml:space="preserve"> a</w:t>
+            </w:r>
+            <w:r>
+              <w:t>}</w:t>
+            </w:r>
+          </w:p>
+        </w:tc>
+      </w:tr>
+      <w:tr>
+        <w:tc>
+          <w:tcPr>
+            <w:tcW w:w="3209" w:type="dxa"/>
+            <w:shd w:val="clear" w:color="auto" w:fill="8EAADB" w:themeFill="accent1" w:themeFillTint="99"/>
+          </w:tcPr>
+          <w:p>
+            <w:pPr>
+              <w:jc w:val="center"/>
+              <w:rPr>
+                <w:b/>
+                <w:bCs/>
+              </w:rPr>
+            </w:pPr>
+            <w:r>
+              <w:rPr>
+                <w:b/>
+                <w:bCs/>
+              </w:rPr>
+              <w:t>BB</w:t>
+            </w:r>
+            <w:r>
+              <w:rPr>
+                <w:b/>
+                <w:bCs/>
+              </w:rPr>
+              <w:t>1 (entry)</w:t>
+            </w:r>
+          </w:p>
+        </w:tc>
+        <w:tc>
+          <w:tcPr>
+            <w:tcW w:w="3590" w:type="dxa"/>
+            <w:shd w:val="clear" w:color="auto" w:fill="8EAADB" w:themeFill="accent1" w:themeFillTint="99"/>
+          </w:tcPr>
+          <w:p>
+            <w:pPr>
+              <w:jc w:val="center"/>
+            </w:pPr>
+            <w:r>
+              <w:rPr>
+                <w:rFonts w:ascii="Cambria Math" w:hAnsi="Cambria Math" w:cs="Cambria Math"/>
+              </w:rPr>
+              <w:t>∅</w:t>
+            </w:r>
+            <w:r>
+              <w:t xml:space="preserve"> </w:t>
+            </w:r>
+            <w:r>
+              <w:rPr>
+                <w:rFonts w:ascii="Cambria Math" w:hAnsi="Cambria Math" w:cs="Cambria Math"/>
+              </w:rPr>
+              <w:t>∪</w:t>
+            </w:r>
+            <w:r>
+              <w:t xml:space="preserve"> ({b - a} - </w:t>
+            </w:r>
+            <w:r>
+              <w:rPr>
+                <w:rFonts w:ascii="Cambria Math" w:hAnsi="Cambria Math" w:cs="Cambria Math"/>
+              </w:rPr>
+              <w:t>∅</w:t>
+            </w:r>
+            <w:r>
+              <w:t>) = {b - a}</w:t>
+            </w:r>
+          </w:p>
+        </w:tc>
+        <w:tc>
+          <w:tcPr>
+            <w:tcW w:w="2829" w:type="dxa"/>
+            <w:shd w:val="clear" w:color="auto" w:fill="8EAADB" w:themeFill="accent1" w:themeFillTint="99"/>
+          </w:tcPr>
+          <w:p>
+            <w:pPr>
+              <w:jc w:val="center"/>
+            </w:pPr>
+            <w:r>
+              <w:t xml:space="preserve">= </w:t>
+            </w:r>
+            <w:proofErr w:type="gramStart"/>
+            <w:r>
+              <w:t>in[</w:t>
+            </w:r>
+            <w:proofErr w:type="gramEnd"/>
+            <w:r>
+              <w:t>BB2] = {b - a}</w:t>
+            </w:r>
+          </w:p>
+        </w:tc>
+      </w:tr>
+    </w:tbl>
+    <w:p/>
     <w:sectPr>
       <w:headerReference w:type="default" r:id="rId8"/>
       <w:pgSz w:w="11906" w:h="16838"/>
@@ -2194,7 +3057,7 @@
 </file>
 
 <file path=customXml/itemProps1.xml><?xml version="1.0" encoding="utf-8"?>
-<ds:datastoreItem xmlns:ds="http://schemas.openxmlformats.org/officeDocument/2006/customXml" ds:itemID="{D99AFF31-DBCE-7046-B14A-0B8725B283D7}">
+<ds:datastoreItem xmlns:ds="http://schemas.openxmlformats.org/officeDocument/2006/customXml" ds:itemID="{0F9E8CC7-D34B-4F4E-8C87-01C381055ADE}">
   <ds:schemaRefs>
     <ds:schemaRef ds:uri="http://schemas.openxmlformats.org/officeDocument/2006/bibliography"/>
   </ds:schemaRefs>

</xml_diff>